<commit_message>
Add new statistic IRsubtractShuff. Add wavelet variance matched surrogates. Update documentation.
</commit_message>
<xml_diff>
--- a/Readme_ProcessNetworkWaveletWorkflow.docx
+++ b/Readme_ProcessNetworkWaveletWorkflow.docx
@@ -105,10 +105,19 @@
         </w:numPr>
       </w:pPr>
       <w:r>
-        <w:t>Recommend t</w:t>
-      </w:r>
-      <w:r>
-        <w:t>o create random walk surrogate (</w:t>
+        <w:t>I r</w:t>
+      </w:r>
+      <w:r>
+        <w:t>ecommend t</w:t>
+      </w:r>
+      <w:r>
+        <w:t>o create random walk surrogate</w:t>
+      </w:r>
+      <w:r>
+        <w:t>s</w:t>
+      </w:r>
+      <w:r>
+        <w:t xml:space="preserve"> (</w:t>
       </w:r>
       <w:proofErr w:type="spellStart"/>
       <w:r>
@@ -119,6 +128,12 @@
         <w:t xml:space="preserve"> = 4)</w:t>
       </w:r>
       <w:r>
+        <w:t xml:space="preserve"> if planning to wavelet transform the data</w:t>
+      </w:r>
+      <w:r>
+        <w:t xml:space="preserve"> (and the surrogates)</w:t>
+      </w:r>
+      <w:r>
         <w:t xml:space="preserve">. They create random variation at </w:t>
       </w:r>
       <w:proofErr w:type="spellStart"/>
@@ -127,7 +142,30 @@
       </w:r>
       <w:proofErr w:type="spellEnd"/>
       <w:r>
-        <w:t xml:space="preserve"> scales.</w:t>
+        <w:t xml:space="preserve"> scales</w:t>
+      </w:r>
+      <w:r>
+        <w:t xml:space="preserve"> that when wavelet decomposed </w:t>
+      </w:r>
+      <w:r>
+        <w:t xml:space="preserve">along </w:t>
+      </w:r>
+      <w:r>
+        <w:t>with the data will create random variability at the same timescale as the data</w:t>
+      </w:r>
+      <w:r>
+        <w:t>.</w:t>
+      </w:r>
+      <w:r>
+        <w:t xml:space="preserve"> If not planning to wavelet decompose the data, I recommend to create random walk surrogates with wavelet variance matched to that of the data (</w:t>
+      </w:r>
+      <w:proofErr w:type="spellStart"/>
+      <w:r>
+        <w:t>opts.SurrogateMethod</w:t>
+      </w:r>
+      <w:proofErr w:type="spellEnd"/>
+      <w:r>
+        <w:t xml:space="preserve"> = 5). This method takes the longest to produce, but provides the best random data to accurately characterize the bias in mutual information when the sample size is low relative to the timescale of variability (almost always the case for environmental data).</w:t>
       </w:r>
     </w:p>
     <w:p>
@@ -420,6 +458,7 @@
       </w:r>
       <w:proofErr w:type="spellStart"/>
       <w:r>
+        <w:lastRenderedPageBreak/>
         <w:t>opts.waveN</w:t>
       </w:r>
       <w:proofErr w:type="spellEnd"/>
@@ -472,7 +511,6 @@
         </w:numPr>
       </w:pPr>
       <w:r>
-        <w:lastRenderedPageBreak/>
         <w:t xml:space="preserve">Remove original gaps from </w:t>
       </w:r>
       <w:r>
@@ -984,6 +1022,7 @@
         </w:numPr>
       </w:pPr>
       <w:r>
+        <w:lastRenderedPageBreak/>
         <w:t xml:space="preserve">Save entropy </w:t>
       </w:r>
       <w:proofErr w:type="spellStart"/>
@@ -1061,120 +1100,304 @@
         </w:numPr>
       </w:pPr>
       <w:r>
-        <w:t>If there are lots of lags in the data, a new statistic may resolve harmonics in the lag plots that result from variations in sample size (this is still an active area of development</w:t>
-      </w:r>
-      <w:r>
-        <w:t xml:space="preserve"> – not </w:t>
-      </w:r>
-      <w:r>
-        <w:lastRenderedPageBreak/>
-        <w:t>done in Sturtevant et al. 2016</w:t>
+        <w:t xml:space="preserve">If there are lots of lags in the data, </w:t>
+      </w:r>
+      <w:r>
+        <w:t xml:space="preserve">some </w:t>
+      </w:r>
+      <w:r>
+        <w:t>new statistic</w:t>
+      </w:r>
+      <w:r>
+        <w:t>s</w:t>
+      </w:r>
+      <w:r>
+        <w:t xml:space="preserve"> may resolve harmonics in the lag plots that result from variations in sample size (this is still an active area of development</w:t>
+      </w:r>
+      <w:r>
+        <w:t xml:space="preserve"> – not done in Sturtevant et al. 2016</w:t>
+      </w:r>
+      <w:r>
+        <w:t>). In this case, p</w:t>
+      </w:r>
+      <w:r>
+        <w:t>lot the relative mutual information normalized by the mean random IR</w:t>
+      </w:r>
+      <w:r>
+        <w:t xml:space="preserve"> (this is why we surrogate tested each lag)</w:t>
+      </w:r>
+      <w:r>
+        <w:t xml:space="preserve">. </w:t>
+      </w:r>
+      <w:r>
+        <w:t>Note that for these new statistics to be useful, the surrogates must match the same sample size and timescale(s) of variability as present in the actual data (see comments about surrogate generation above).</w:t>
+      </w:r>
+    </w:p>
+    <w:p>
+      <w:pPr>
+        <w:pStyle w:val="ListParagraph"/>
+        <w:numPr>
+          <w:ilvl w:val="2"/>
+          <w:numId w:val="1"/>
+        </w:numPr>
+      </w:pPr>
+      <w:r>
+        <w:t xml:space="preserve">The mean </w:t>
+      </w:r>
+      <w:r>
+        <w:t>IR (relative mutual information) of the surrogates at each lag</w:t>
+      </w:r>
+      <w:r>
+        <w:t xml:space="preserve"> </w:t>
+      </w:r>
+      <w:r>
+        <w:rPr>
+          <w:i/>
+        </w:rPr>
+        <w:t>subtracted from</w:t>
+      </w:r>
+      <w:r>
+        <w:t xml:space="preserve"> the </w:t>
+      </w:r>
+      <w:r>
+        <w:t>IR</w:t>
+      </w:r>
+      <w:r>
+        <w:t xml:space="preserve"> of the actual data</w:t>
+      </w:r>
+      <w:r>
+        <w:t xml:space="preserve"> at each lag</w:t>
+      </w:r>
+      <w:r>
+        <w:t>. This statistic has shown the most promise in removing the bias in mutual information when the sample size of the data is low relative to the timescale of the variability</w:t>
+      </w:r>
+      <w:r>
+        <w:t xml:space="preserve"> (e.g. seasonal variation)</w:t>
+      </w:r>
+      <w:r>
+        <w:t xml:space="preserve">. In other words, it removes the mutual information that is present even between completely random </w:t>
+      </w:r>
+      <w:proofErr w:type="spellStart"/>
+      <w:r>
+        <w:t>timeseries</w:t>
+      </w:r>
+      <w:proofErr w:type="spellEnd"/>
+      <w:r>
+        <w:t xml:space="preserve"> that have the same sample size</w:t>
+      </w:r>
+      <w:r>
+        <w:t>, placement of gaps,</w:t>
+      </w:r>
+      <w:r>
+        <w:t xml:space="preserve"> and timescale of variability as the actual data. </w:t>
+      </w:r>
+      <w:r>
+        <w:t>For the coupling lag plot (</w:t>
+      </w:r>
+      <w:proofErr w:type="spellStart"/>
+      <w:r>
+        <w:t>couplingLagPlot</w:t>
+      </w:r>
+      <w:r>
+        <w:t>.m</w:t>
+      </w:r>
+      <w:proofErr w:type="spellEnd"/>
+      <w:r>
+        <w:t xml:space="preserve">) and </w:t>
+      </w:r>
+      <w:r>
+        <w:t>multi-coupling synchrony plot</w:t>
+      </w:r>
+      <w:r>
+        <w:t xml:space="preserve"> (</w:t>
+      </w:r>
+      <w:proofErr w:type="spellStart"/>
+      <w:r>
+        <w:t>multiCouplingSynchronyPlot.m</w:t>
+      </w:r>
+      <w:proofErr w:type="spellEnd"/>
+      <w:r>
+        <w:t>), the new options are:</w:t>
+      </w:r>
+    </w:p>
+    <w:p>
+      <w:pPr>
+        <w:pStyle w:val="ListParagraph"/>
+        <w:numPr>
+          <w:ilvl w:val="3"/>
+          <w:numId w:val="1"/>
+        </w:numPr>
+      </w:pPr>
+      <w:proofErr w:type="spellStart"/>
+      <w:r>
+        <w:t>popts.</w:t>
+      </w:r>
+      <w:r>
+        <w:t>testStatistic</w:t>
+      </w:r>
+      <w:proofErr w:type="spellEnd"/>
+      <w:r>
+        <w:t xml:space="preserve"> = '</w:t>
+      </w:r>
+      <w:proofErr w:type="spellStart"/>
+      <w:r>
+        <w:t>IRsubtractShuff</w:t>
+      </w:r>
+      <w:proofErr w:type="spellEnd"/>
+      <w:r>
+        <w:t>’</w:t>
+      </w:r>
+    </w:p>
+    <w:p>
+      <w:pPr>
+        <w:pStyle w:val="ListParagraph"/>
+        <w:numPr>
+          <w:ilvl w:val="3"/>
+          <w:numId w:val="1"/>
+        </w:numPr>
+      </w:pPr>
+      <w:proofErr w:type="spellStart"/>
+      <w:r>
+        <w:t>popts.SigTh</w:t>
+      </w:r>
+      <w:r>
+        <w:t>resh</w:t>
+      </w:r>
+      <w:proofErr w:type="spellEnd"/>
+      <w:r>
+        <w:t xml:space="preserve"> = '</w:t>
+      </w:r>
+      <w:proofErr w:type="spellStart"/>
+      <w:r>
+        <w:t>SigThreshIRsubtractShuff</w:t>
+      </w:r>
+      <w:proofErr w:type="spellEnd"/>
+      <w:r>
+        <w:t>'</w:t>
+      </w:r>
+    </w:p>
+    <w:p>
+      <w:pPr>
+        <w:pStyle w:val="ListParagraph"/>
+        <w:numPr>
+          <w:ilvl w:val="2"/>
+          <w:numId w:val="1"/>
+        </w:numPr>
+      </w:pPr>
+      <w:r>
+        <w:t xml:space="preserve">Relative mutual information </w:t>
+      </w:r>
+      <w:r>
+        <w:rPr>
+          <w:i/>
+        </w:rPr>
+        <w:t>divided by</w:t>
+      </w:r>
+      <w:r>
+        <w:t xml:space="preserve"> the mean IR of the surrogates (at each lag). This statistic is more a measure of how statistically significant </w:t>
+      </w:r>
+      <w:r>
+        <w:t xml:space="preserve">the computed IR </w:t>
+      </w:r>
+      <w:r>
+        <w:t xml:space="preserve">is (relative to completely random </w:t>
+      </w:r>
+      <w:proofErr w:type="spellStart"/>
+      <w:r>
+        <w:t>timeseries</w:t>
+      </w:r>
+      <w:proofErr w:type="spellEnd"/>
+      <w:r>
+        <w:t xml:space="preserve">). </w:t>
+      </w:r>
+      <w:r>
+        <w:t>For the coupling lag plot (</w:t>
+      </w:r>
+      <w:proofErr w:type="spellStart"/>
+      <w:r>
+        <w:t>couplingLagPlot</w:t>
+      </w:r>
+      <w:r>
+        <w:t>.m</w:t>
+      </w:r>
+      <w:proofErr w:type="spellEnd"/>
+      <w:r>
+        <w:t xml:space="preserve">) and </w:t>
+      </w:r>
+      <w:r>
+        <w:t>multi-coupling synchrony plot</w:t>
+      </w:r>
+      <w:r>
+        <w:t xml:space="preserve"> (</w:t>
+      </w:r>
+      <w:proofErr w:type="spellStart"/>
+      <w:r>
+        <w:t>multiCouplingSynchronyPlot.m</w:t>
+      </w:r>
+      <w:proofErr w:type="spellEnd"/>
+      <w:r>
+        <w:t>), the new options are:</w:t>
+      </w:r>
+    </w:p>
+    <w:p>
+      <w:pPr>
+        <w:pStyle w:val="ListParagraph"/>
+        <w:numPr>
+          <w:ilvl w:val="3"/>
+          <w:numId w:val="1"/>
+        </w:numPr>
+      </w:pPr>
+      <w:proofErr w:type="spellStart"/>
+      <w:r>
+        <w:t>popts.</w:t>
+      </w:r>
+      <w:r>
+        <w:t>testStatistic</w:t>
+      </w:r>
+      <w:proofErr w:type="spellEnd"/>
+      <w:r>
+        <w:t xml:space="preserve"> = '</w:t>
+      </w:r>
+      <w:proofErr w:type="spellStart"/>
+      <w:r>
+        <w:t>IRnormByShuff</w:t>
+      </w:r>
+      <w:proofErr w:type="spellEnd"/>
+      <w:r>
+        <w:t>’</w:t>
+      </w:r>
+    </w:p>
+    <w:p>
+      <w:pPr>
+        <w:pStyle w:val="ListParagraph"/>
+        <w:numPr>
+          <w:ilvl w:val="3"/>
+          <w:numId w:val="1"/>
+        </w:numPr>
+      </w:pPr>
+      <w:proofErr w:type="spellStart"/>
+      <w:r>
+        <w:t>popts.SigTh</w:t>
+      </w:r>
+      <w:r>
+        <w:t>resh</w:t>
+      </w:r>
+      <w:proofErr w:type="spellEnd"/>
+      <w:r>
+        <w:t xml:space="preserve"> = '</w:t>
+      </w:r>
+      <w:proofErr w:type="spellStart"/>
+      <w:r>
+        <w:t>SigThreshIRnormByShuff</w:t>
+      </w:r>
+      <w:proofErr w:type="spellEnd"/>
+      <w:r>
+        <w:t>'</w:t>
       </w:r>
       <w:bookmarkStart w:id="0" w:name="_GoBack"/>
       <w:bookmarkEnd w:id="0"/>
-      <w:r>
-        <w:t>). In this case, p</w:t>
-      </w:r>
-      <w:r>
-        <w:t>lot the relative mutual information normalized by the mean random IR</w:t>
-      </w:r>
-      <w:r>
-        <w:t xml:space="preserve"> (this is why we surrogate tested each lag)</w:t>
-      </w:r>
-      <w:r>
-        <w:t xml:space="preserve">. </w:t>
-      </w:r>
-      <w:r>
-        <w:t xml:space="preserve">For </w:t>
-      </w:r>
-      <w:r>
-        <w:t xml:space="preserve">the </w:t>
-      </w:r>
-      <w:r>
-        <w:t>coupling lag plot (</w:t>
-      </w:r>
-      <w:proofErr w:type="spellStart"/>
-      <w:r>
-        <w:t>couplingLagPlot</w:t>
-      </w:r>
-      <w:r>
-        <w:t>.m</w:t>
-      </w:r>
-      <w:proofErr w:type="spellEnd"/>
-      <w:r>
-        <w:t xml:space="preserve">) and </w:t>
-      </w:r>
-      <w:r>
-        <w:t>multi-coupling synchrony plot</w:t>
-      </w:r>
-      <w:r>
-        <w:t xml:space="preserve"> (</w:t>
-      </w:r>
-      <w:proofErr w:type="spellStart"/>
-      <w:r>
-        <w:t>multiCouplingSynchronyPlot.m</w:t>
-      </w:r>
-      <w:proofErr w:type="spellEnd"/>
-      <w:r>
-        <w:t>), the new options are:</w:t>
-      </w:r>
-    </w:p>
-    <w:p>
-      <w:pPr>
-        <w:pStyle w:val="ListParagraph"/>
-        <w:numPr>
-          <w:ilvl w:val="2"/>
-          <w:numId w:val="1"/>
-        </w:numPr>
-      </w:pPr>
-      <w:proofErr w:type="spellStart"/>
-      <w:r>
-        <w:t>popts.</w:t>
-      </w:r>
-      <w:r>
-        <w:t>testStatistic</w:t>
-      </w:r>
-      <w:proofErr w:type="spellEnd"/>
-      <w:r>
-        <w:t xml:space="preserve"> = '</w:t>
-      </w:r>
-      <w:proofErr w:type="spellStart"/>
-      <w:r>
-        <w:t>IRnormByShuff</w:t>
-      </w:r>
-      <w:proofErr w:type="spellEnd"/>
-      <w:r>
-        <w:t>’</w:t>
-      </w:r>
-    </w:p>
-    <w:p>
-      <w:pPr>
-        <w:pStyle w:val="ListParagraph"/>
-        <w:numPr>
-          <w:ilvl w:val="2"/>
-          <w:numId w:val="1"/>
-        </w:numPr>
-      </w:pPr>
-      <w:proofErr w:type="spellStart"/>
-      <w:r>
-        <w:t>popts.SigTh</w:t>
-      </w:r>
-      <w:r>
-        <w:t>resh</w:t>
-      </w:r>
-      <w:proofErr w:type="spellEnd"/>
-      <w:r>
-        <w:t xml:space="preserve"> = '</w:t>
-      </w:r>
-      <w:proofErr w:type="spellStart"/>
-      <w:r>
-        <w:t>SigThreshIRnormByShuff</w:t>
-      </w:r>
-      <w:proofErr w:type="spellEnd"/>
-      <w:r>
-        <w:t>'</w:t>
-      </w:r>
-    </w:p>
+    </w:p>
+    <w:p/>
     <w:p/>
     <w:sectPr>
       <w:pgSz w:w="12240" w:h="15840"/>
@@ -1222,7 +1445,7 @@
         <w:ind w:left="2160" w:hanging="180"/>
       </w:pPr>
     </w:lvl>
-    <w:lvl w:ilvl="3" w:tplc="0409000F" w:tentative="1">
+    <w:lvl w:ilvl="3" w:tplc="0409000F">
       <w:start w:val="1"/>
       <w:numFmt w:val="decimal"/>
       <w:lvlText w:val="%4."/>

</xml_diff>